<commit_message>
Add notes for Python Auto Formatters
Notes_Python_Snippets.docx:
  - Add notes about Python Auto Formatters
  - Tutorial is at
    https://www.kevinpeters.net/auto-formatters-for-python
</commit_message>
<xml_diff>
--- a/notes/Notes_Python_Snippets.docx
+++ b/notes/Notes_Python_Snippets.docx
@@ -64,11 +64,9 @@
       <w:r>
         <w:t xml:space="preserve">The style of the label object can be set using </w:t>
       </w:r>
-      <w:proofErr w:type="gramStart"/>
-      <w:r>
-        <w:t>it’s</w:t>
-      </w:r>
-      <w:proofErr w:type="gramEnd"/>
+      <w:r>
+        <w:t>its</w:t>
+      </w:r>
       <w:r>
         <w:t xml:space="preserve"> constructor .</w:t>
       </w:r>
@@ -81,20 +79,135 @@
     </w:p>
     <w:p>
       <w:r>
-        <w:t xml:space="preserve">The </w:t>
+        <w:t>The strftime() method from the time module can be used to create date and time strings.</w:t>
+      </w:r>
+    </w:p>
+    <w:p/>
+    <w:p>
+      <w:r>
+        <w:br w:type="page"/>
+      </w:r>
+    </w:p>
+    <w:p>
+      <w:pPr>
+        <w:pStyle w:val="Heading1"/>
+      </w:pPr>
+      <w:r>
+        <w:lastRenderedPageBreak/>
+        <w:t>Auto formatters for python</w:t>
+      </w:r>
+    </w:p>
+    <w:p/>
+    <w:p>
+      <w:r>
+        <w:t xml:space="preserve">There are 3 major </w:t>
       </w:r>
       <w:proofErr w:type="spellStart"/>
       <w:r>
-        <w:t>strftime</w:t>
+        <w:t>autofromatters</w:t>
       </w:r>
       <w:proofErr w:type="spellEnd"/>
       <w:r>
-        <w:t>() method from the time module can be used to create date and time strings.</w:t>
+        <w:t>:</w:t>
       </w:r>
     </w:p>
+    <w:p>
+      <w:pPr>
+        <w:pStyle w:val="ListParagraph"/>
+        <w:numPr>
+          <w:ilvl w:val="0"/>
+          <w:numId w:val="8"/>
+        </w:numPr>
+      </w:pPr>
+      <w:r>
+        <w:t>Autopep8</w:t>
+      </w:r>
+    </w:p>
+    <w:p>
+      <w:pPr>
+        <w:pStyle w:val="ListParagraph"/>
+        <w:numPr>
+          <w:ilvl w:val="0"/>
+          <w:numId w:val="8"/>
+        </w:numPr>
+      </w:pPr>
+      <w:r>
+        <w:t>Black</w:t>
+      </w:r>
+    </w:p>
+    <w:p>
+      <w:pPr>
+        <w:pStyle w:val="ListParagraph"/>
+        <w:numPr>
+          <w:ilvl w:val="0"/>
+          <w:numId w:val="8"/>
+        </w:numPr>
+      </w:pPr>
+      <w:proofErr w:type="spellStart"/>
+      <w:r>
+        <w:t>Yapf</w:t>
+      </w:r>
+      <w:proofErr w:type="spellEnd"/>
+    </w:p>
+    <w:p>
+      <w:r>
+        <w:t>Autopep8</w:t>
+      </w:r>
+    </w:p>
+    <w:p>
+      <w:r>
+        <w:t xml:space="preserve">It performs the minimum work necessary to make code PEP8 compliant. This doesn’t necessarily enforce a code style on the </w:t>
+      </w:r>
+    </w:p>
+    <w:p/>
+    <w:p/>
+    <w:p/>
+    <w:p/>
+    <w:p/>
+    <w:p/>
+    <w:p/>
+    <w:p/>
+    <w:p/>
+    <w:p/>
+    <w:p/>
+    <w:p/>
+    <w:p/>
+    <w:p/>
+    <w:p/>
+    <w:p/>
+    <w:p/>
+    <w:p/>
+    <w:p/>
+    <w:p/>
+    <w:p/>
+    <w:p/>
+    <w:p/>
+    <w:p/>
+    <w:p/>
+    <w:p/>
+    <w:p/>
+    <w:p/>
+    <w:p/>
+    <w:p/>
+    <w:p/>
+    <w:p/>
+    <w:p/>
+    <w:p/>
+    <w:p/>
+    <w:p/>
+    <w:p/>
+    <w:p/>
+    <w:p/>
+    <w:p/>
+    <w:p/>
+    <w:p/>
+    <w:p/>
+    <w:p/>
+    <w:p/>
+    <w:p/>
     <w:p/>
     <w:sectPr>
-      <w:pgSz w:w="12240" w:h="15840"/>
+      <w:pgSz w:w="16838" w:h="23811" w:code="8"/>
       <w:pgMar w:top="1440" w:right="1440" w:bottom="1440" w:left="1440" w:header="720" w:footer="720" w:gutter="0"/>
       <w:cols w:space="720"/>
       <w:docGrid w:linePitch="360"/>
@@ -364,6 +477,92 @@
     </w:lvl>
   </w:abstractNum>
   <w:abstractNum w:abstractNumId="2" w15:restartNumberingAfterBreak="0">
+    <w:nsid w:val="3C390755"/>
+    <w:multiLevelType w:val="hybridMultilevel"/>
+    <w:tmpl w:val="00FC1550"/>
+    <w:lvl w:ilvl="0" w:tplc="0409000F">
+      <w:start w:val="1"/>
+      <w:numFmt w:val="decimal"/>
+      <w:lvlText w:val="%1."/>
+      <w:lvlJc w:val="left"/>
+      <w:pPr>
+        <w:ind w:left="720" w:hanging="360"/>
+      </w:pPr>
+    </w:lvl>
+    <w:lvl w:ilvl="1" w:tplc="04090019" w:tentative="1">
+      <w:start w:val="1"/>
+      <w:numFmt w:val="lowerLetter"/>
+      <w:lvlText w:val="%2."/>
+      <w:lvlJc w:val="left"/>
+      <w:pPr>
+        <w:ind w:left="1440" w:hanging="360"/>
+      </w:pPr>
+    </w:lvl>
+    <w:lvl w:ilvl="2" w:tplc="0409001B" w:tentative="1">
+      <w:start w:val="1"/>
+      <w:numFmt w:val="lowerRoman"/>
+      <w:lvlText w:val="%3."/>
+      <w:lvlJc w:val="right"/>
+      <w:pPr>
+        <w:ind w:left="2160" w:hanging="180"/>
+      </w:pPr>
+    </w:lvl>
+    <w:lvl w:ilvl="3" w:tplc="0409000F" w:tentative="1">
+      <w:start w:val="1"/>
+      <w:numFmt w:val="decimal"/>
+      <w:lvlText w:val="%4."/>
+      <w:lvlJc w:val="left"/>
+      <w:pPr>
+        <w:ind w:left="2880" w:hanging="360"/>
+      </w:pPr>
+    </w:lvl>
+    <w:lvl w:ilvl="4" w:tplc="04090019" w:tentative="1">
+      <w:start w:val="1"/>
+      <w:numFmt w:val="lowerLetter"/>
+      <w:lvlText w:val="%5."/>
+      <w:lvlJc w:val="left"/>
+      <w:pPr>
+        <w:ind w:left="3600" w:hanging="360"/>
+      </w:pPr>
+    </w:lvl>
+    <w:lvl w:ilvl="5" w:tplc="0409001B" w:tentative="1">
+      <w:start w:val="1"/>
+      <w:numFmt w:val="lowerRoman"/>
+      <w:lvlText w:val="%6."/>
+      <w:lvlJc w:val="right"/>
+      <w:pPr>
+        <w:ind w:left="4320" w:hanging="180"/>
+      </w:pPr>
+    </w:lvl>
+    <w:lvl w:ilvl="6" w:tplc="0409000F" w:tentative="1">
+      <w:start w:val="1"/>
+      <w:numFmt w:val="decimal"/>
+      <w:lvlText w:val="%7."/>
+      <w:lvlJc w:val="left"/>
+      <w:pPr>
+        <w:ind w:left="5040" w:hanging="360"/>
+      </w:pPr>
+    </w:lvl>
+    <w:lvl w:ilvl="7" w:tplc="04090019" w:tentative="1">
+      <w:start w:val="1"/>
+      <w:numFmt w:val="lowerLetter"/>
+      <w:lvlText w:val="%8."/>
+      <w:lvlJc w:val="left"/>
+      <w:pPr>
+        <w:ind w:left="5760" w:hanging="360"/>
+      </w:pPr>
+    </w:lvl>
+    <w:lvl w:ilvl="8" w:tplc="0409001B" w:tentative="1">
+      <w:start w:val="1"/>
+      <w:numFmt w:val="lowerRoman"/>
+      <w:lvlText w:val="%9."/>
+      <w:lvlJc w:val="right"/>
+      <w:pPr>
+        <w:ind w:left="6480" w:hanging="180"/>
+      </w:pPr>
+    </w:lvl>
+  </w:abstractNum>
+  <w:abstractNum w:abstractNumId="3" w15:restartNumberingAfterBreak="0">
     <w:nsid w:val="59CB04E0"/>
     <w:multiLevelType w:val="multilevel"/>
     <w:tmpl w:val="FACE6B04"/>
@@ -479,7 +678,7 @@
       </w:pPr>
     </w:lvl>
   </w:abstractNum>
-  <w:abstractNum w:abstractNumId="3" w15:restartNumberingAfterBreak="0">
+  <w:abstractNum w:abstractNumId="4" w15:restartNumberingAfterBreak="0">
     <w:nsid w:val="6BEA4C4D"/>
     <w:multiLevelType w:val="hybridMultilevel"/>
     <w:tmpl w:val="A2C6189E"/>
@@ -621,10 +820,10 @@
     </w:lvl>
   </w:abstractNum>
   <w:num w:numId="1">
-    <w:abstractNumId w:val="3"/>
+    <w:abstractNumId w:val="4"/>
   </w:num>
   <w:num w:numId="2">
-    <w:abstractNumId w:val="3"/>
+    <w:abstractNumId w:val="4"/>
   </w:num>
   <w:num w:numId="3">
     <w:abstractNumId w:val="1"/>
@@ -633,12 +832,15 @@
     <w:abstractNumId w:val="0"/>
   </w:num>
   <w:num w:numId="5">
-    <w:abstractNumId w:val="2"/>
+    <w:abstractNumId w:val="3"/>
   </w:num>
   <w:num w:numId="6">
-    <w:abstractNumId w:val="2"/>
+    <w:abstractNumId w:val="3"/>
   </w:num>
   <w:num w:numId="7">
+    <w:abstractNumId w:val="3"/>
+  </w:num>
+  <w:num w:numId="8">
     <w:abstractNumId w:val="2"/>
   </w:num>
 </w:numbering>

</xml_diff>